<commit_message>
mis a jour document
</commit_message>
<xml_diff>
--- a/Projet Agenda Clinique.docx
+++ b/Projet Agenda Clinique.docx
@@ -3,6 +3,9 @@
 <w:document xmlns:ve="http://schemas.openxmlformats.org/markup-compatibility/2006" xmlns:o="urn:schemas-microsoft-com:office:office" xmlns:r="http://schemas.openxmlformats.org/officeDocument/2006/relationships" xmlns:m="http://schemas.openxmlformats.org/officeDocument/2006/math" xmlns:v="urn:schemas-microsoft-com:vml" xmlns:wp="http://schemas.openxmlformats.org/drawingml/2006/wordprocessingDrawing" xmlns:w10="urn:schemas-microsoft-com:office:word" xmlns:w="http://schemas.openxmlformats.org/wordprocessingml/2006/main" xmlns:wne="http://schemas.microsoft.com/office/word/2006/wordml">
   <w:body>
     <w:p>
+      <w:pPr>
+        <w:pStyle w:val="Titre1"/>
+      </w:pPr>
       <w:r>
         <w:t xml:space="preserve">Projet </w:t>
       </w:r>
@@ -10,15 +13,54 @@
         <w:t>de gestion de l'agenda de la "C</w:t>
       </w:r>
       <w:r>
-        <w:t>linique médicale Tremblay-Zintohl-Müller</w:t>
+        <w:t>linique médicale Tremblay-</w:t>
+      </w:r>
+      <w:proofErr w:type="spellStart"/>
+      <w:r>
+        <w:t>Zintohl</w:t>
+      </w:r>
+      <w:proofErr w:type="spellEnd"/>
+      <w:r>
+        <w:t>-Müller</w:t>
       </w:r>
       <w:r>
         <w:t>"</w:t>
       </w:r>
     </w:p>
-    <w:p>
-      <w:r>
-        <w:t>Vous allez devoir développer l'application de gestion de l'agenda du personnel d'une clinique médicale. L'application devra permettre d'effectuer les opérations suivantes :</w:t>
+    <w:p/>
+    <w:p>
+      <w:pPr>
+        <w:pStyle w:val="Titre2"/>
+      </w:pPr>
+      <w:r>
+        <w:t>Objectif du projet</w:t>
+      </w:r>
+    </w:p>
+    <w:p>
+      <w:r>
+        <w:t>Développer et déployer un projet site PHP de A à Z, s'approchant autant que possible d'un produit professionnel.</w:t>
+      </w:r>
+    </w:p>
+    <w:p>
+      <w:pPr>
+        <w:pStyle w:val="Titre2"/>
+      </w:pPr>
+      <w:r>
+        <w:t>Description du projet</w:t>
+      </w:r>
+    </w:p>
+    <w:p>
+      <w:r>
+        <w:t>L</w:t>
+      </w:r>
+      <w:r>
+        <w:t xml:space="preserve">'application </w:t>
+      </w:r>
+      <w:r>
+        <w:t xml:space="preserve">est un site </w:t>
+      </w:r>
+      <w:r>
+        <w:t>de gestion de l'agenda du personnel d'une clinique médicale. L'application devra permettre d'effectuer les opérations suivantes :</w:t>
       </w:r>
     </w:p>
     <w:p>
@@ -30,7 +72,15 @@
         </w:numPr>
       </w:pPr>
       <w:r>
-        <w:t>Gestion de l'agenda journalier de chaque employé (ajout, suppr d'activité)</w:t>
+        <w:t xml:space="preserve">Gestion de l'agenda journalier de chaque employé (ajout, </w:t>
+      </w:r>
+      <w:proofErr w:type="spellStart"/>
+      <w:r>
+        <w:t>suppr</w:t>
+      </w:r>
+      <w:proofErr w:type="spellEnd"/>
+      <w:r>
+        <w:t xml:space="preserve"> d'activité)</w:t>
       </w:r>
     </w:p>
     <w:p>
@@ -42,7 +92,15 @@
         </w:numPr>
       </w:pPr>
       <w:r>
-        <w:t>Ajout/ suppr d'employé</w:t>
+        <w:t xml:space="preserve">Ajout/ </w:t>
+      </w:r>
+      <w:proofErr w:type="spellStart"/>
+      <w:r>
+        <w:t>suppr</w:t>
+      </w:r>
+      <w:proofErr w:type="spellEnd"/>
+      <w:r>
+        <w:t xml:space="preserve"> d'employé</w:t>
       </w:r>
     </w:p>
     <w:p>
@@ -57,7 +115,6 @@
         <w:t>Connexion / déconnexion de l'utilisateur avec accès sécurisé par mot de passe</w:t>
       </w:r>
     </w:p>
-    <w:p/>
     <w:p>
       <w:r>
         <w:t>L'</w:t>
@@ -93,10 +150,28 @@
         </w:numPr>
       </w:pPr>
       <w:r>
-        <w:t>L'agenda est le même pour tous les jours de l'année</w:t>
-      </w:r>
-    </w:p>
-    <w:p/>
+        <w:t xml:space="preserve">L'agenda </w:t>
+      </w:r>
+      <w:r>
+        <w:t xml:space="preserve">quotidien </w:t>
+      </w:r>
+      <w:r>
+        <w:t>est le même pour tous les jours de l'année</w:t>
+      </w:r>
+    </w:p>
+    <w:p>
+      <w:pPr>
+        <w:pStyle w:val="Titre2"/>
+      </w:pPr>
+      <w:r>
+        <w:t>Le client, le démarrage du projet</w:t>
+      </w:r>
+    </w:p>
+    <w:p>
+      <w:r>
+        <w:t>Le client est la Clinique. Le chef de projet est votre professeur. Il apportera les modifications nécessaires à la bonne marche du projet et fera les mises à jour du cahier des charges.</w:t>
+      </w:r>
+    </w:p>
     <w:p>
       <w:r>
         <w:t xml:space="preserve">Le projet a été démarré par une entreprise qui a rapidement perdu le contrat. Votre équipe hérite du code source initial de l'application </w:t>
@@ -117,13 +192,28 @@
         <w:t>. Le code source est livré en l'état, très peu de travail a été fait.</w:t>
       </w:r>
     </w:p>
-    <w:p/>
-    <w:p>
-      <w:r>
-        <w:t>Etape 0</w:t>
-      </w:r>
-      <w:r>
-        <w:t xml:space="preserve"> (réalisée). Déclaration de con</w:t>
+    <w:p>
+      <w:pPr>
+        <w:pStyle w:val="Titre2"/>
+      </w:pPr>
+      <w:r>
+        <w:t>Étapes de réalisation</w:t>
+      </w:r>
+    </w:p>
+    <w:p>
+      <w:pPr>
+        <w:pStyle w:val="Titre3"/>
+      </w:pPr>
+      <w:r>
+        <w:t>Étape</w:t>
+      </w:r>
+      <w:r>
+        <w:t xml:space="preserve"> 0 (réalisée)</w:t>
+      </w:r>
+    </w:p>
+    <w:p>
+      <w:r>
+        <w:t>Déclaration de con</w:t>
       </w:r>
       <w:r>
         <w:t>s</w:t>
@@ -139,11 +229,25 @@
       </w:r>
     </w:p>
     <w:p>
-      <w:r>
-        <w:t>Etape 1. Affichage de l'agenda de chaque employée en choisissant son nom dans le menu.</w:t>
-      </w:r>
-      <w:r>
-        <w:t xml:space="preserve"> Création d'une page de formulaire d'ajout d'employé et branchement de cette page dans le menu.</w:t>
+      <w:pPr>
+        <w:pStyle w:val="Titre3"/>
+      </w:pPr>
+      <w:r>
+        <w:t>Étape</w:t>
+      </w:r>
+      <w:r>
+        <w:t xml:space="preserve"> </w:t>
+      </w:r>
+      <w:r>
+        <w:t xml:space="preserve">1 - </w:t>
+      </w:r>
+      <w:r>
+        <w:t>Affichage agenda et Menu des employés</w:t>
+      </w:r>
+    </w:p>
+    <w:p>
+      <w:r>
+        <w:t>Affichage de l'agenda de chaque employée en choisissant son nom dans le menu.</w:t>
       </w:r>
     </w:p>
     <w:p>
@@ -193,61 +297,301 @@
     </w:p>
     <w:p>
       <w:pPr>
+        <w:pStyle w:val="Titre3"/>
+      </w:pPr>
+      <w:r>
+        <w:lastRenderedPageBreak/>
+        <w:t>Étape</w:t>
+      </w:r>
+      <w:r>
+        <w:t xml:space="preserve"> 2</w:t>
+      </w:r>
+      <w:r>
+        <w:t xml:space="preserve"> </w:t>
+      </w:r>
+      <w:r>
+        <w:t>–</w:t>
+      </w:r>
+      <w:r>
+        <w:t xml:space="preserve"> </w:t>
+      </w:r>
+      <w:r>
+        <w:t xml:space="preserve">Formulaires </w:t>
+      </w:r>
+    </w:p>
+    <w:p>
+      <w:pPr>
+        <w:pStyle w:val="Titre4"/>
+      </w:pPr>
+      <w:r>
+        <w:t>Formulaire d'édition d'un agenda</w:t>
+      </w:r>
+    </w:p>
+    <w:p>
+      <w:r>
+        <w:t>Mise en place du formulaire d'édition d'agenda dans une page dédiée. La page doit rappeler le nom de l'employé. Le formulaire permet d'éditer les données d'un agenda (8 plages horaire avec pour chacune, le type d'activité). Le formulaire doit donc contenir 8 lignes de champs de sélection d'activités (1 ligne par plage horaire).</w:t>
+      </w:r>
+    </w:p>
+    <w:p>
+      <w:r>
+        <w:t>Validation des données de formulaire: La valeur de chaque activité doit être valide. Le type d'activité "</w:t>
+      </w:r>
+      <w:r>
+        <w:t>Hors clinique</w:t>
+      </w:r>
+      <w:r>
+        <w:t>" est attribué aux plages sans activité.</w:t>
+      </w:r>
+    </w:p>
+    <w:p>
+      <w:r>
+        <w:t>Une fois le formulaire validé, l'utilisateur est redirigé vers la page d'accueil.</w:t>
+      </w:r>
+    </w:p>
+    <w:p>
+      <w:r>
+        <w:t>Les données d'agenda seront sauvegardées provisoirement dans un fichier local serveur en attendant de la mise en place de la couche DB par l'équipe.</w:t>
+      </w:r>
+    </w:p>
+    <w:p>
+      <w:pPr>
+        <w:pStyle w:val="Titre4"/>
+      </w:pPr>
+      <w:r>
+        <w:t>Formulaire 2 : Formulaire d'édition/ajout d'un employé</w:t>
+      </w:r>
+    </w:p>
+    <w:p>
+      <w:r>
+        <w:t>Le formulaire doit contenir les champs suivants</w:t>
+      </w:r>
+      <w:r>
+        <w:t>:</w:t>
+      </w:r>
+    </w:p>
+    <w:p>
+      <w:pPr>
         <w:pStyle w:val="Paragraphedeliste"/>
         <w:numPr>
           <w:ilvl w:val="0"/>
-          <w:numId w:val="2"/>
+          <w:numId w:val="4"/>
         </w:numPr>
       </w:pPr>
       <w:r>
-        <w:t>----</w:t>
+        <w:t>Nom de l'employé</w:t>
+      </w:r>
+    </w:p>
+    <w:p>
+      <w:pPr>
+        <w:pStyle w:val="Paragraphedeliste"/>
+        <w:numPr>
+          <w:ilvl w:val="0"/>
+          <w:numId w:val="4"/>
+        </w:numPr>
+      </w:pPr>
+      <w:r>
+        <w:t>Type d'employé</w:t>
+      </w:r>
+    </w:p>
+    <w:p>
+      <w:pPr>
+        <w:pStyle w:val="Paragraphedeliste"/>
+        <w:numPr>
+          <w:ilvl w:val="0"/>
+          <w:numId w:val="4"/>
+        </w:numPr>
+      </w:pPr>
+      <w:r>
+        <w:t>Nom d'utilisateur (username)</w:t>
+      </w:r>
+    </w:p>
+    <w:p>
+      <w:pPr>
+        <w:pStyle w:val="Paragraphedeliste"/>
+        <w:numPr>
+          <w:ilvl w:val="0"/>
+          <w:numId w:val="4"/>
+        </w:numPr>
+      </w:pPr>
+      <w:r>
+        <w:t>Mot de passe (</w:t>
+      </w:r>
+      <w:proofErr w:type="spellStart"/>
+      <w:r>
+        <w:t>password</w:t>
+      </w:r>
+      <w:proofErr w:type="spellEnd"/>
+      <w:r>
+        <w:t>)</w:t>
+      </w:r>
+    </w:p>
+    <w:p>
+      <w:pPr>
+        <w:pStyle w:val="Paragraphedeliste"/>
+        <w:numPr>
+          <w:ilvl w:val="0"/>
+          <w:numId w:val="4"/>
+        </w:numPr>
+      </w:pPr>
+      <w:r>
+        <w:t>Date d'entrée dans la clinique</w:t>
+      </w:r>
+    </w:p>
+    <w:p>
+      <w:pPr>
+        <w:pStyle w:val="Paragraphedeliste"/>
+        <w:numPr>
+          <w:ilvl w:val="0"/>
+          <w:numId w:val="4"/>
+        </w:numPr>
+      </w:pPr>
+      <w:r>
+        <w:t>….</w:t>
+      </w:r>
+    </w:p>
+    <w:p>
+      <w:pPr>
+        <w:pStyle w:val="Titre4"/>
+      </w:pPr>
+      <w:r>
+        <w:t>Formulaire 3: Connexion / Déconnexion</w:t>
+      </w:r>
+    </w:p>
+    <w:p>
+      <w:r>
+        <w:t>2 champs d'un login classique.</w:t>
+      </w:r>
+    </w:p>
+    <w:p>
+      <w:pPr>
+        <w:pStyle w:val="Titre3"/>
+      </w:pPr>
+      <w:r>
+        <w:t>Étape</w:t>
+      </w:r>
+      <w:r>
+        <w:t xml:space="preserve"> 3 – Sauvegarde de préférences utilisateur</w:t>
+      </w:r>
+    </w:p>
+    <w:p>
+      <w:r>
+        <w:t>Des données utilisateur seront sauvegardées à l'aide de cookies (en attendant la mise en place des sessions). Il s'agit :</w:t>
+      </w:r>
+    </w:p>
+    <w:p>
+      <w:pPr>
+        <w:pStyle w:val="Paragraphedeliste"/>
+        <w:numPr>
+          <w:ilvl w:val="0"/>
+          <w:numId w:val="5"/>
+        </w:numPr>
+      </w:pPr>
+      <w:r>
+        <w:t>Couleur de fond des pages</w:t>
+      </w:r>
+    </w:p>
+    <w:p>
+      <w:pPr>
+        <w:pStyle w:val="Paragraphedeliste"/>
+        <w:numPr>
+          <w:ilvl w:val="0"/>
+          <w:numId w:val="5"/>
+        </w:numPr>
+      </w:pPr>
+      <w:r>
+        <w:t>…..</w:t>
+      </w:r>
+    </w:p>
+    <w:p>
+      <w:pPr>
+        <w:pStyle w:val="Titre3"/>
+      </w:pPr>
+      <w:r>
+        <w:t>Étape</w:t>
+      </w:r>
+      <w:r>
+        <w:t xml:space="preserve"> 4 – Connexion / déconnexion </w:t>
+      </w:r>
+    </w:p>
+    <w:p>
+      <w:r>
+        <w:t xml:space="preserve">À l'aide des </w:t>
+      </w:r>
+      <w:r>
+        <w:t>sessions</w:t>
+      </w:r>
+    </w:p>
+    <w:p>
+      <w:pPr>
+        <w:pStyle w:val="Titre3"/>
+      </w:pPr>
+      <w:r>
+        <w:t>Étape</w:t>
+      </w:r>
+      <w:r>
+        <w:t xml:space="preserve"> 5 – Contrôle de l'accès aux pages </w:t>
+      </w:r>
+    </w:p>
+    <w:p>
+      <w:r>
+        <w:t>Pages contrôle de l'accès aux pages en fonction de l'état de connexion.</w:t>
       </w:r>
     </w:p>
     <w:p/>
     <w:p>
       <w:r>
-        <w:t xml:space="preserve">Etape </w:t>
-      </w:r>
-      <w:r>
-        <w:t>2</w:t>
-      </w:r>
-      <w:r>
-        <w:t xml:space="preserve">. </w:t>
-      </w:r>
-      <w:r>
-        <w:t>Soumission</w:t>
-      </w:r>
-      <w:r>
-        <w:t xml:space="preserve">/réception </w:t>
-      </w:r>
-      <w:r>
-        <w:t>des données de formulaire</w:t>
-      </w:r>
-      <w:r>
-        <w:t>.</w:t>
-      </w:r>
-    </w:p>
-    <w:p>
-      <w:r>
-        <w:t>Etape 3: Validation des données de formulaire. Enregistrement en fichier local.</w:t>
-      </w:r>
-    </w:p>
-    <w:p>
-      <w:r>
-        <w:t>Etape 4: Mise en place de données en cookies</w:t>
-      </w:r>
-    </w:p>
-    <w:p>
-      <w:r>
-        <w:t>Etape 5: Traitement connexion/déconnexion avec les sessions</w:t>
-      </w:r>
-    </w:p>
-    <w:p>
-      <w:r>
-        <w:t>Etape 6: Pages contrôle de l'accès aux pages en fonction de l'état de connexion.</w:t>
-      </w:r>
-    </w:p>
-    <w:p/>
+        <w:t>TODO</w:t>
+      </w:r>
+    </w:p>
+    <w:p>
+      <w:pPr>
+        <w:pStyle w:val="Paragraphedeliste"/>
+        <w:numPr>
+          <w:ilvl w:val="0"/>
+          <w:numId w:val="3"/>
+        </w:numPr>
+      </w:pPr>
+      <w:r>
+        <w:lastRenderedPageBreak/>
+        <w:t>Amélioration des vues, répartition du code</w:t>
+      </w:r>
+    </w:p>
+    <w:p>
+      <w:pPr>
+        <w:pStyle w:val="Paragraphedeliste"/>
+        <w:numPr>
+          <w:ilvl w:val="0"/>
+          <w:numId w:val="3"/>
+        </w:numPr>
+      </w:pPr>
+      <w:r>
+        <w:t>Branchement DB ????</w:t>
+      </w:r>
+    </w:p>
+    <w:p>
+      <w:pPr>
+        <w:pStyle w:val="Paragraphedeliste"/>
+        <w:numPr>
+          <w:ilvl w:val="0"/>
+          <w:numId w:val="3"/>
+        </w:numPr>
+      </w:pPr>
+      <w:r>
+        <w:t>Sécurisation</w:t>
+      </w:r>
+    </w:p>
+    <w:p>
+      <w:pPr>
+        <w:pStyle w:val="Paragraphedeliste"/>
+        <w:numPr>
+          <w:ilvl w:val="0"/>
+          <w:numId w:val="3"/>
+        </w:numPr>
+      </w:pPr>
+      <w:r>
+        <w:t>Déploiement</w:t>
+      </w:r>
+    </w:p>
     <w:sectPr>
       <w:pgSz w:w="12240" w:h="15840"/>
       <w:pgMar w:top="1440" w:right="1800" w:bottom="1440" w:left="1800" w:header="708" w:footer="708" w:gutter="0"/>
@@ -261,6 +605,119 @@
 <file path=word/numbering.xml><?xml version="1.0" encoding="utf-8"?>
 <w:numbering xmlns:ve="http://schemas.openxmlformats.org/markup-compatibility/2006" xmlns:o="urn:schemas-microsoft-com:office:office" xmlns:r="http://schemas.openxmlformats.org/officeDocument/2006/relationships" xmlns:m="http://schemas.openxmlformats.org/officeDocument/2006/math" xmlns:v="urn:schemas-microsoft-com:vml" xmlns:wp="http://schemas.openxmlformats.org/drawingml/2006/wordprocessingDrawing" xmlns:w10="urn:schemas-microsoft-com:office:word" xmlns:w="http://schemas.openxmlformats.org/wordprocessingml/2006/main" xmlns:wne="http://schemas.microsoft.com/office/word/2006/wordml">
   <w:abstractNum w:abstractNumId="0">
+    <w:nsid w:val="1E804AE8"/>
+    <w:multiLevelType w:val="hybridMultilevel"/>
+    <w:tmpl w:val="BE507C5A"/>
+    <w:lvl w:ilvl="0" w:tplc="0C0C0001">
+      <w:start w:val="1"/>
+      <w:numFmt w:val="bullet"/>
+      <w:lvlText w:val=""/>
+      <w:lvlJc w:val="left"/>
+      <w:pPr>
+        <w:ind w:left="720" w:hanging="360"/>
+      </w:pPr>
+      <w:rPr>
+        <w:rFonts w:ascii="Symbol" w:hAnsi="Symbol" w:hint="default"/>
+      </w:rPr>
+    </w:lvl>
+    <w:lvl w:ilvl="1" w:tplc="0C0C0003" w:tentative="1">
+      <w:start w:val="1"/>
+      <w:numFmt w:val="bullet"/>
+      <w:lvlText w:val="o"/>
+      <w:lvlJc w:val="left"/>
+      <w:pPr>
+        <w:ind w:left="1440" w:hanging="360"/>
+      </w:pPr>
+      <w:rPr>
+        <w:rFonts w:ascii="Courier New" w:hAnsi="Courier New" w:cs="Courier New" w:hint="default"/>
+      </w:rPr>
+    </w:lvl>
+    <w:lvl w:ilvl="2" w:tplc="0C0C0005" w:tentative="1">
+      <w:start w:val="1"/>
+      <w:numFmt w:val="bullet"/>
+      <w:lvlText w:val=""/>
+      <w:lvlJc w:val="left"/>
+      <w:pPr>
+        <w:ind w:left="2160" w:hanging="360"/>
+      </w:pPr>
+      <w:rPr>
+        <w:rFonts w:ascii="Wingdings" w:hAnsi="Wingdings" w:hint="default"/>
+      </w:rPr>
+    </w:lvl>
+    <w:lvl w:ilvl="3" w:tplc="0C0C0001" w:tentative="1">
+      <w:start w:val="1"/>
+      <w:numFmt w:val="bullet"/>
+      <w:lvlText w:val=""/>
+      <w:lvlJc w:val="left"/>
+      <w:pPr>
+        <w:ind w:left="2880" w:hanging="360"/>
+      </w:pPr>
+      <w:rPr>
+        <w:rFonts w:ascii="Symbol" w:hAnsi="Symbol" w:hint="default"/>
+      </w:rPr>
+    </w:lvl>
+    <w:lvl w:ilvl="4" w:tplc="0C0C0003" w:tentative="1">
+      <w:start w:val="1"/>
+      <w:numFmt w:val="bullet"/>
+      <w:lvlText w:val="o"/>
+      <w:lvlJc w:val="left"/>
+      <w:pPr>
+        <w:ind w:left="3600" w:hanging="360"/>
+      </w:pPr>
+      <w:rPr>
+        <w:rFonts w:ascii="Courier New" w:hAnsi="Courier New" w:cs="Courier New" w:hint="default"/>
+      </w:rPr>
+    </w:lvl>
+    <w:lvl w:ilvl="5" w:tplc="0C0C0005" w:tentative="1">
+      <w:start w:val="1"/>
+      <w:numFmt w:val="bullet"/>
+      <w:lvlText w:val=""/>
+      <w:lvlJc w:val="left"/>
+      <w:pPr>
+        <w:ind w:left="4320" w:hanging="360"/>
+      </w:pPr>
+      <w:rPr>
+        <w:rFonts w:ascii="Wingdings" w:hAnsi="Wingdings" w:hint="default"/>
+      </w:rPr>
+    </w:lvl>
+    <w:lvl w:ilvl="6" w:tplc="0C0C0001" w:tentative="1">
+      <w:start w:val="1"/>
+      <w:numFmt w:val="bullet"/>
+      <w:lvlText w:val=""/>
+      <w:lvlJc w:val="left"/>
+      <w:pPr>
+        <w:ind w:left="5040" w:hanging="360"/>
+      </w:pPr>
+      <w:rPr>
+        <w:rFonts w:ascii="Symbol" w:hAnsi="Symbol" w:hint="default"/>
+      </w:rPr>
+    </w:lvl>
+    <w:lvl w:ilvl="7" w:tplc="0C0C0003" w:tentative="1">
+      <w:start w:val="1"/>
+      <w:numFmt w:val="bullet"/>
+      <w:lvlText w:val="o"/>
+      <w:lvlJc w:val="left"/>
+      <w:pPr>
+        <w:ind w:left="5760" w:hanging="360"/>
+      </w:pPr>
+      <w:rPr>
+        <w:rFonts w:ascii="Courier New" w:hAnsi="Courier New" w:cs="Courier New" w:hint="default"/>
+      </w:rPr>
+    </w:lvl>
+    <w:lvl w:ilvl="8" w:tplc="0C0C0005" w:tentative="1">
+      <w:start w:val="1"/>
+      <w:numFmt w:val="bullet"/>
+      <w:lvlText w:val=""/>
+      <w:lvlJc w:val="left"/>
+      <w:pPr>
+        <w:ind w:left="6480" w:hanging="360"/>
+      </w:pPr>
+      <w:rPr>
+        <w:rFonts w:ascii="Wingdings" w:hAnsi="Wingdings" w:hint="default"/>
+      </w:rPr>
+    </w:lvl>
+  </w:abstractNum>
+  <w:abstractNum w:abstractNumId="1">
     <w:nsid w:val="31263D36"/>
     <w:multiLevelType w:val="hybridMultilevel"/>
     <w:tmpl w:val="0A76C8F8"/>
@@ -372,7 +829,233 @@
       </w:rPr>
     </w:lvl>
   </w:abstractNum>
-  <w:abstractNum w:abstractNumId="1">
+  <w:abstractNum w:abstractNumId="2">
+    <w:nsid w:val="344F6E0D"/>
+    <w:multiLevelType w:val="hybridMultilevel"/>
+    <w:tmpl w:val="4AF4F00E"/>
+    <w:lvl w:ilvl="0" w:tplc="0C0C0001">
+      <w:start w:val="1"/>
+      <w:numFmt w:val="bullet"/>
+      <w:lvlText w:val=""/>
+      <w:lvlJc w:val="left"/>
+      <w:pPr>
+        <w:ind w:left="720" w:hanging="360"/>
+      </w:pPr>
+      <w:rPr>
+        <w:rFonts w:ascii="Symbol" w:hAnsi="Symbol" w:hint="default"/>
+      </w:rPr>
+    </w:lvl>
+    <w:lvl w:ilvl="1" w:tplc="0C0C0003" w:tentative="1">
+      <w:start w:val="1"/>
+      <w:numFmt w:val="bullet"/>
+      <w:lvlText w:val="o"/>
+      <w:lvlJc w:val="left"/>
+      <w:pPr>
+        <w:ind w:left="1440" w:hanging="360"/>
+      </w:pPr>
+      <w:rPr>
+        <w:rFonts w:ascii="Courier New" w:hAnsi="Courier New" w:cs="Courier New" w:hint="default"/>
+      </w:rPr>
+    </w:lvl>
+    <w:lvl w:ilvl="2" w:tplc="0C0C0005" w:tentative="1">
+      <w:start w:val="1"/>
+      <w:numFmt w:val="bullet"/>
+      <w:lvlText w:val=""/>
+      <w:lvlJc w:val="left"/>
+      <w:pPr>
+        <w:ind w:left="2160" w:hanging="360"/>
+      </w:pPr>
+      <w:rPr>
+        <w:rFonts w:ascii="Wingdings" w:hAnsi="Wingdings" w:hint="default"/>
+      </w:rPr>
+    </w:lvl>
+    <w:lvl w:ilvl="3" w:tplc="0C0C0001" w:tentative="1">
+      <w:start w:val="1"/>
+      <w:numFmt w:val="bullet"/>
+      <w:lvlText w:val=""/>
+      <w:lvlJc w:val="left"/>
+      <w:pPr>
+        <w:ind w:left="2880" w:hanging="360"/>
+      </w:pPr>
+      <w:rPr>
+        <w:rFonts w:ascii="Symbol" w:hAnsi="Symbol" w:hint="default"/>
+      </w:rPr>
+    </w:lvl>
+    <w:lvl w:ilvl="4" w:tplc="0C0C0003" w:tentative="1">
+      <w:start w:val="1"/>
+      <w:numFmt w:val="bullet"/>
+      <w:lvlText w:val="o"/>
+      <w:lvlJc w:val="left"/>
+      <w:pPr>
+        <w:ind w:left="3600" w:hanging="360"/>
+      </w:pPr>
+      <w:rPr>
+        <w:rFonts w:ascii="Courier New" w:hAnsi="Courier New" w:cs="Courier New" w:hint="default"/>
+      </w:rPr>
+    </w:lvl>
+    <w:lvl w:ilvl="5" w:tplc="0C0C0005" w:tentative="1">
+      <w:start w:val="1"/>
+      <w:numFmt w:val="bullet"/>
+      <w:lvlText w:val=""/>
+      <w:lvlJc w:val="left"/>
+      <w:pPr>
+        <w:ind w:left="4320" w:hanging="360"/>
+      </w:pPr>
+      <w:rPr>
+        <w:rFonts w:ascii="Wingdings" w:hAnsi="Wingdings" w:hint="default"/>
+      </w:rPr>
+    </w:lvl>
+    <w:lvl w:ilvl="6" w:tplc="0C0C0001" w:tentative="1">
+      <w:start w:val="1"/>
+      <w:numFmt w:val="bullet"/>
+      <w:lvlText w:val=""/>
+      <w:lvlJc w:val="left"/>
+      <w:pPr>
+        <w:ind w:left="5040" w:hanging="360"/>
+      </w:pPr>
+      <w:rPr>
+        <w:rFonts w:ascii="Symbol" w:hAnsi="Symbol" w:hint="default"/>
+      </w:rPr>
+    </w:lvl>
+    <w:lvl w:ilvl="7" w:tplc="0C0C0003" w:tentative="1">
+      <w:start w:val="1"/>
+      <w:numFmt w:val="bullet"/>
+      <w:lvlText w:val="o"/>
+      <w:lvlJc w:val="left"/>
+      <w:pPr>
+        <w:ind w:left="5760" w:hanging="360"/>
+      </w:pPr>
+      <w:rPr>
+        <w:rFonts w:ascii="Courier New" w:hAnsi="Courier New" w:cs="Courier New" w:hint="default"/>
+      </w:rPr>
+    </w:lvl>
+    <w:lvl w:ilvl="8" w:tplc="0C0C0005" w:tentative="1">
+      <w:start w:val="1"/>
+      <w:numFmt w:val="bullet"/>
+      <w:lvlText w:val=""/>
+      <w:lvlJc w:val="left"/>
+      <w:pPr>
+        <w:ind w:left="6480" w:hanging="360"/>
+      </w:pPr>
+      <w:rPr>
+        <w:rFonts w:ascii="Wingdings" w:hAnsi="Wingdings" w:hint="default"/>
+      </w:rPr>
+    </w:lvl>
+  </w:abstractNum>
+  <w:abstractNum w:abstractNumId="3">
+    <w:nsid w:val="4D4511E8"/>
+    <w:multiLevelType w:val="hybridMultilevel"/>
+    <w:tmpl w:val="60EEF874"/>
+    <w:lvl w:ilvl="0" w:tplc="0C0C0001">
+      <w:start w:val="1"/>
+      <w:numFmt w:val="bullet"/>
+      <w:lvlText w:val=""/>
+      <w:lvlJc w:val="left"/>
+      <w:pPr>
+        <w:ind w:left="1430" w:hanging="360"/>
+      </w:pPr>
+      <w:rPr>
+        <w:rFonts w:ascii="Symbol" w:hAnsi="Symbol" w:hint="default"/>
+      </w:rPr>
+    </w:lvl>
+    <w:lvl w:ilvl="1" w:tplc="0C0C0003" w:tentative="1">
+      <w:start w:val="1"/>
+      <w:numFmt w:val="bullet"/>
+      <w:lvlText w:val="o"/>
+      <w:lvlJc w:val="left"/>
+      <w:pPr>
+        <w:ind w:left="2150" w:hanging="360"/>
+      </w:pPr>
+      <w:rPr>
+        <w:rFonts w:ascii="Courier New" w:hAnsi="Courier New" w:cs="Courier New" w:hint="default"/>
+      </w:rPr>
+    </w:lvl>
+    <w:lvl w:ilvl="2" w:tplc="0C0C0005" w:tentative="1">
+      <w:start w:val="1"/>
+      <w:numFmt w:val="bullet"/>
+      <w:lvlText w:val=""/>
+      <w:lvlJc w:val="left"/>
+      <w:pPr>
+        <w:ind w:left="2870" w:hanging="360"/>
+      </w:pPr>
+      <w:rPr>
+        <w:rFonts w:ascii="Wingdings" w:hAnsi="Wingdings" w:hint="default"/>
+      </w:rPr>
+    </w:lvl>
+    <w:lvl w:ilvl="3" w:tplc="0C0C0001" w:tentative="1">
+      <w:start w:val="1"/>
+      <w:numFmt w:val="bullet"/>
+      <w:lvlText w:val=""/>
+      <w:lvlJc w:val="left"/>
+      <w:pPr>
+        <w:ind w:left="3590" w:hanging="360"/>
+      </w:pPr>
+      <w:rPr>
+        <w:rFonts w:ascii="Symbol" w:hAnsi="Symbol" w:hint="default"/>
+      </w:rPr>
+    </w:lvl>
+    <w:lvl w:ilvl="4" w:tplc="0C0C0003" w:tentative="1">
+      <w:start w:val="1"/>
+      <w:numFmt w:val="bullet"/>
+      <w:lvlText w:val="o"/>
+      <w:lvlJc w:val="left"/>
+      <w:pPr>
+        <w:ind w:left="4310" w:hanging="360"/>
+      </w:pPr>
+      <w:rPr>
+        <w:rFonts w:ascii="Courier New" w:hAnsi="Courier New" w:cs="Courier New" w:hint="default"/>
+      </w:rPr>
+    </w:lvl>
+    <w:lvl w:ilvl="5" w:tplc="0C0C0005" w:tentative="1">
+      <w:start w:val="1"/>
+      <w:numFmt w:val="bullet"/>
+      <w:lvlText w:val=""/>
+      <w:lvlJc w:val="left"/>
+      <w:pPr>
+        <w:ind w:left="5030" w:hanging="360"/>
+      </w:pPr>
+      <w:rPr>
+        <w:rFonts w:ascii="Wingdings" w:hAnsi="Wingdings" w:hint="default"/>
+      </w:rPr>
+    </w:lvl>
+    <w:lvl w:ilvl="6" w:tplc="0C0C0001" w:tentative="1">
+      <w:start w:val="1"/>
+      <w:numFmt w:val="bullet"/>
+      <w:lvlText w:val=""/>
+      <w:lvlJc w:val="left"/>
+      <w:pPr>
+        <w:ind w:left="5750" w:hanging="360"/>
+      </w:pPr>
+      <w:rPr>
+        <w:rFonts w:ascii="Symbol" w:hAnsi="Symbol" w:hint="default"/>
+      </w:rPr>
+    </w:lvl>
+    <w:lvl w:ilvl="7" w:tplc="0C0C0003" w:tentative="1">
+      <w:start w:val="1"/>
+      <w:numFmt w:val="bullet"/>
+      <w:lvlText w:val="o"/>
+      <w:lvlJc w:val="left"/>
+      <w:pPr>
+        <w:ind w:left="6470" w:hanging="360"/>
+      </w:pPr>
+      <w:rPr>
+        <w:rFonts w:ascii="Courier New" w:hAnsi="Courier New" w:cs="Courier New" w:hint="default"/>
+      </w:rPr>
+    </w:lvl>
+    <w:lvl w:ilvl="8" w:tplc="0C0C0005" w:tentative="1">
+      <w:start w:val="1"/>
+      <w:numFmt w:val="bullet"/>
+      <w:lvlText w:val=""/>
+      <w:lvlJc w:val="left"/>
+      <w:pPr>
+        <w:ind w:left="7190" w:hanging="360"/>
+      </w:pPr>
+      <w:rPr>
+        <w:rFonts w:ascii="Wingdings" w:hAnsi="Wingdings" w:hint="default"/>
+      </w:rPr>
+    </w:lvl>
+  </w:abstractNum>
+  <w:abstractNum w:abstractNumId="4">
     <w:nsid w:val="5C102068"/>
     <w:multiLevelType w:val="hybridMultilevel"/>
     <w:tmpl w:val="F974A3E4"/>
@@ -485,10 +1168,19 @@
     </w:lvl>
   </w:abstractNum>
   <w:num w:numId="1">
+    <w:abstractNumId w:val="1"/>
+  </w:num>
+  <w:num w:numId="2">
+    <w:abstractNumId w:val="4"/>
+  </w:num>
+  <w:num w:numId="3">
     <w:abstractNumId w:val="0"/>
   </w:num>
-  <w:num w:numId="2">
-    <w:abstractNumId w:val="1"/>
+  <w:num w:numId="4">
+    <w:abstractNumId w:val="3"/>
+  </w:num>
+  <w:num w:numId="5">
+    <w:abstractNumId w:val="2"/>
   </w:num>
 </w:numbering>
 </file>
@@ -654,6 +1346,99 @@
     <w:qFormat/>
     <w:rsid w:val="006A32AE"/>
   </w:style>
+  <w:style w:type="paragraph" w:styleId="Titre1">
+    <w:name w:val="heading 1"/>
+    <w:basedOn w:val="Normal"/>
+    <w:next w:val="Normal"/>
+    <w:link w:val="Titre1Car"/>
+    <w:uiPriority w:val="9"/>
+    <w:qFormat/>
+    <w:rsid w:val="001E4BBD"/>
+    <w:pPr>
+      <w:keepNext/>
+      <w:keepLines/>
+      <w:spacing w:before="480" w:after="0"/>
+      <w:outlineLvl w:val="0"/>
+    </w:pPr>
+    <w:rPr>
+      <w:rFonts w:asciiTheme="majorHAnsi" w:eastAsiaTheme="majorEastAsia" w:hAnsiTheme="majorHAnsi" w:cstheme="majorBidi"/>
+      <w:b/>
+      <w:bCs/>
+      <w:color w:val="365F91" w:themeColor="accent1" w:themeShade="BF"/>
+      <w:sz w:val="28"/>
+      <w:szCs w:val="28"/>
+    </w:rPr>
+  </w:style>
+  <w:style w:type="paragraph" w:styleId="Titre2">
+    <w:name w:val="heading 2"/>
+    <w:basedOn w:val="Normal"/>
+    <w:next w:val="Normal"/>
+    <w:link w:val="Titre2Car"/>
+    <w:uiPriority w:val="9"/>
+    <w:unhideWhenUsed/>
+    <w:qFormat/>
+    <w:rsid w:val="001E4BBD"/>
+    <w:pPr>
+      <w:keepNext/>
+      <w:keepLines/>
+      <w:spacing w:before="200" w:after="0"/>
+      <w:outlineLvl w:val="1"/>
+    </w:pPr>
+    <w:rPr>
+      <w:rFonts w:asciiTheme="majorHAnsi" w:eastAsiaTheme="majorEastAsia" w:hAnsiTheme="majorHAnsi" w:cstheme="majorBidi"/>
+      <w:b/>
+      <w:bCs/>
+      <w:color w:val="4F81BD" w:themeColor="accent1"/>
+      <w:sz w:val="26"/>
+      <w:szCs w:val="26"/>
+    </w:rPr>
+  </w:style>
+  <w:style w:type="paragraph" w:styleId="Titre3">
+    <w:name w:val="heading 3"/>
+    <w:basedOn w:val="Normal"/>
+    <w:next w:val="Normal"/>
+    <w:link w:val="Titre3Car"/>
+    <w:uiPriority w:val="9"/>
+    <w:unhideWhenUsed/>
+    <w:qFormat/>
+    <w:rsid w:val="00677CDC"/>
+    <w:pPr>
+      <w:keepNext/>
+      <w:keepLines/>
+      <w:spacing w:before="200" w:after="0"/>
+      <w:outlineLvl w:val="2"/>
+    </w:pPr>
+    <w:rPr>
+      <w:rFonts w:asciiTheme="majorHAnsi" w:eastAsiaTheme="majorEastAsia" w:hAnsiTheme="majorHAnsi" w:cstheme="majorBidi"/>
+      <w:b/>
+      <w:bCs/>
+      <w:color w:val="4F81BD" w:themeColor="accent1"/>
+    </w:rPr>
+  </w:style>
+  <w:style w:type="paragraph" w:styleId="Titre4">
+    <w:name w:val="heading 4"/>
+    <w:basedOn w:val="Normal"/>
+    <w:next w:val="Normal"/>
+    <w:link w:val="Titre4Car"/>
+    <w:uiPriority w:val="9"/>
+    <w:unhideWhenUsed/>
+    <w:qFormat/>
+    <w:rsid w:val="000C3863"/>
+    <w:pPr>
+      <w:keepNext/>
+      <w:keepLines/>
+      <w:spacing w:before="200" w:after="0"/>
+      <w:outlineLvl w:val="3"/>
+    </w:pPr>
+    <w:rPr>
+      <w:rFonts w:asciiTheme="majorHAnsi" w:eastAsiaTheme="majorEastAsia" w:hAnsiTheme="majorHAnsi" w:cstheme="majorBidi"/>
+      <w:b/>
+      <w:bCs/>
+      <w:i/>
+      <w:iCs/>
+      <w:color w:val="4F81BD" w:themeColor="accent1"/>
+    </w:rPr>
+  </w:style>
   <w:style w:type="character" w:default="1" w:styleId="Policepardfaut">
     <w:name w:val="Default Paragraph Font"/>
     <w:uiPriority w:val="1"/>
@@ -692,6 +1477,64 @@
       <w:ind w:left="720"/>
       <w:contextualSpacing/>
     </w:pPr>
+  </w:style>
+  <w:style w:type="character" w:customStyle="1" w:styleId="Titre1Car">
+    <w:name w:val="Titre 1 Car"/>
+    <w:basedOn w:val="Policepardfaut"/>
+    <w:link w:val="Titre1"/>
+    <w:uiPriority w:val="9"/>
+    <w:rsid w:val="001E4BBD"/>
+    <w:rPr>
+      <w:rFonts w:asciiTheme="majorHAnsi" w:eastAsiaTheme="majorEastAsia" w:hAnsiTheme="majorHAnsi" w:cstheme="majorBidi"/>
+      <w:b/>
+      <w:bCs/>
+      <w:color w:val="365F91" w:themeColor="accent1" w:themeShade="BF"/>
+      <w:sz w:val="28"/>
+      <w:szCs w:val="28"/>
+    </w:rPr>
+  </w:style>
+  <w:style w:type="character" w:customStyle="1" w:styleId="Titre2Car">
+    <w:name w:val="Titre 2 Car"/>
+    <w:basedOn w:val="Policepardfaut"/>
+    <w:link w:val="Titre2"/>
+    <w:uiPriority w:val="9"/>
+    <w:rsid w:val="001E4BBD"/>
+    <w:rPr>
+      <w:rFonts w:asciiTheme="majorHAnsi" w:eastAsiaTheme="majorEastAsia" w:hAnsiTheme="majorHAnsi" w:cstheme="majorBidi"/>
+      <w:b/>
+      <w:bCs/>
+      <w:color w:val="4F81BD" w:themeColor="accent1"/>
+      <w:sz w:val="26"/>
+      <w:szCs w:val="26"/>
+    </w:rPr>
+  </w:style>
+  <w:style w:type="character" w:customStyle="1" w:styleId="Titre3Car">
+    <w:name w:val="Titre 3 Car"/>
+    <w:basedOn w:val="Policepardfaut"/>
+    <w:link w:val="Titre3"/>
+    <w:uiPriority w:val="9"/>
+    <w:rsid w:val="00677CDC"/>
+    <w:rPr>
+      <w:rFonts w:asciiTheme="majorHAnsi" w:eastAsiaTheme="majorEastAsia" w:hAnsiTheme="majorHAnsi" w:cstheme="majorBidi"/>
+      <w:b/>
+      <w:bCs/>
+      <w:color w:val="4F81BD" w:themeColor="accent1"/>
+    </w:rPr>
+  </w:style>
+  <w:style w:type="character" w:customStyle="1" w:styleId="Titre4Car">
+    <w:name w:val="Titre 4 Car"/>
+    <w:basedOn w:val="Policepardfaut"/>
+    <w:link w:val="Titre4"/>
+    <w:uiPriority w:val="9"/>
+    <w:rsid w:val="000C3863"/>
+    <w:rPr>
+      <w:rFonts w:asciiTheme="majorHAnsi" w:eastAsiaTheme="majorEastAsia" w:hAnsiTheme="majorHAnsi" w:cstheme="majorBidi"/>
+      <w:b/>
+      <w:bCs/>
+      <w:i/>
+      <w:iCs/>
+      <w:color w:val="4F81BD" w:themeColor="accent1"/>
+    </w:rPr>
   </w:style>
 </w:styles>
 </file>

</xml_diff>

<commit_message>
mis a jour étape 2
</commit_message>
<xml_diff>
--- a/Projet Agenda Clinique.docx
+++ b/Projet Agenda Clinique.docx
@@ -249,6 +249,9 @@
       <w:r>
         <w:t>Affichage de l'agenda de chaque employée en choisissant son nom dans le menu.</w:t>
       </w:r>
+      <w:r>
+        <w:t xml:space="preserve"> Création d'une page de formulaire d'ajout d'employé et branchement de cette page dans le menu.</w:t>
+      </w:r>
     </w:p>
     <w:p>
       <w:pPr>
@@ -329,12 +332,70 @@
     </w:p>
     <w:p>
       <w:r>
-        <w:t>Mise en place du formulaire d'édition d'agenda dans une page dédiée. La page doit rappeler le nom de l'employé. Le formulaire permet d'éditer les données d'un agenda (8 plages horaire avec pour chacune, le type d'activité). Le formulaire doit donc contenir 8 lignes de champs de sélection d'activités (1 ligne par plage horaire).</w:t>
-      </w:r>
-    </w:p>
-    <w:p>
-      <w:r>
-        <w:t>Validation des données de formulaire: La valeur de chaque activité doit être valide. Le type d'activité "</w:t>
+        <w:t xml:space="preserve">Mise en place du formulaire d'édition </w:t>
+      </w:r>
+      <w:r>
+        <w:t xml:space="preserve">des informations d'employé (son </w:t>
+      </w:r>
+      <w:r>
+        <w:t>agenda</w:t>
+      </w:r>
+      <w:r>
+        <w:t>)</w:t>
+      </w:r>
+      <w:r>
+        <w:t xml:space="preserve"> dans une </w:t>
+      </w:r>
+      <w:r>
+        <w:t>nouvelle page dédiée</w:t>
+      </w:r>
+      <w:r>
+        <w:t xml:space="preserve"> (fichier emp_edit.php)</w:t>
+      </w:r>
+      <w:r>
+        <w:t>.</w:t>
+      </w:r>
+    </w:p>
+    <w:p>
+      <w:r>
+        <w:t xml:space="preserve">Le formulaire doit-être accessible à partir d'un </w:t>
+      </w:r>
+      <w:r>
+        <w:t>lien situé au dessus de l'affichage d'agenda dans la page d'accueil.</w:t>
+      </w:r>
+    </w:p>
+    <w:p>
+      <w:r>
+        <w:t xml:space="preserve">La page doit </w:t>
+      </w:r>
+      <w:r>
+        <w:t xml:space="preserve">présenter </w:t>
+      </w:r>
+      <w:r>
+        <w:t>le nom de l'employé. Le formulaire permet d'éditer les données d</w:t>
+      </w:r>
+      <w:r>
+        <w:t xml:space="preserve">e son </w:t>
+      </w:r>
+      <w:r>
+        <w:t>agenda (8 plages horaire</w:t>
+      </w:r>
+      <w:r>
+        <w:t>s</w:t>
+      </w:r>
+      <w:r>
+        <w:t xml:space="preserve"> avec pour chacune, le type d'activité). Le formulaire doit donc contenir 8 lignes de champs de sélection d'activités (1 ligne par plage horaire).</w:t>
+      </w:r>
+    </w:p>
+    <w:p>
+      <w:r>
+        <w:t>Validation des données de formulaire</w:t>
+      </w:r>
+      <w:r>
+        <w:t xml:space="preserve"> </w:t>
+      </w:r>
+      <w:r>
+        <w:t>: La valeur de chaque activité doit être valide. Le type d'activité "</w:t>
       </w:r>
       <w:r>
         <w:t>Hors clinique</w:t>
@@ -345,12 +406,79 @@
     </w:p>
     <w:p>
       <w:r>
-        <w:t>Une fois le formulaire validé, l'utilisateur est redirigé vers la page d'accueil.</w:t>
+        <w:t>Une fois le formulaire validé, l'utilisateur est redirigé vers la page d'accueil</w:t>
+      </w:r>
+      <w:r>
+        <w:t xml:space="preserve"> pour </w:t>
+      </w:r>
+      <w:proofErr w:type="spellStart"/>
+      <w:r>
+        <w:t>ré-affichage</w:t>
+      </w:r>
+      <w:proofErr w:type="spellEnd"/>
+      <w:r>
+        <w:t xml:space="preserve"> de l'agenda</w:t>
+      </w:r>
+      <w:r>
+        <w:t>.</w:t>
       </w:r>
     </w:p>
     <w:p>
       <w:r>
         <w:t>Les données d'agenda seront sauvegardées provisoirement dans un fichier local serveur en attendant de la mise en place de la couche DB par l'équipe.</w:t>
+      </w:r>
+    </w:p>
+    <w:p>
+      <w:r>
+        <w:rPr>
+          <w:noProof/>
+          <w:lang w:eastAsia="fr-CA"/>
+        </w:rPr>
+        <w:drawing>
+          <wp:inline distT="0" distB="0" distL="0" distR="0">
+            <wp:extent cx="5486400" cy="2671100"/>
+            <wp:effectExtent l="19050" t="0" r="0" b="0"/>
+            <wp:docPr id="4" name="Image 4"/>
+            <wp:cNvGraphicFramePr>
+              <a:graphicFrameLocks xmlns:a="http://schemas.openxmlformats.org/drawingml/2006/main" noChangeAspect="1"/>
+            </wp:cNvGraphicFramePr>
+            <a:graphic xmlns:a="http://schemas.openxmlformats.org/drawingml/2006/main">
+              <a:graphicData uri="http://schemas.openxmlformats.org/drawingml/2006/picture">
+                <pic:pic xmlns:pic="http://schemas.openxmlformats.org/drawingml/2006/picture">
+                  <pic:nvPicPr>
+                    <pic:cNvPr id="0" name="Picture 4"/>
+                    <pic:cNvPicPr>
+                      <a:picLocks noChangeAspect="1" noChangeArrowheads="1"/>
+                    </pic:cNvPicPr>
+                  </pic:nvPicPr>
+                  <pic:blipFill>
+                    <a:blip r:embed="rId5" cstate="print"/>
+                    <a:srcRect/>
+                    <a:stretch>
+                      <a:fillRect/>
+                    </a:stretch>
+                  </pic:blipFill>
+                  <pic:spPr bwMode="auto">
+                    <a:xfrm>
+                      <a:off x="0" y="0"/>
+                      <a:ext cx="5486400" cy="2671100"/>
+                    </a:xfrm>
+                    <a:prstGeom prst="rect">
+                      <a:avLst/>
+                    </a:prstGeom>
+                    <a:noFill/>
+                    <a:ln w="9525">
+                      <a:noFill/>
+                      <a:miter lim="800000"/>
+                      <a:headEnd/>
+                      <a:tailEnd/>
+                    </a:ln>
+                  </pic:spPr>
+                </pic:pic>
+              </a:graphicData>
+            </a:graphic>
+          </wp:inline>
+        </w:drawing>
       </w:r>
     </w:p>
     <w:p>
@@ -446,6 +574,7 @@
         </w:numPr>
       </w:pPr>
       <w:r>
+        <w:lastRenderedPageBreak/>
         <w:t>….</w:t>
       </w:r>
     </w:p>
@@ -552,7 +681,6 @@
         </w:numPr>
       </w:pPr>
       <w:r>
-        <w:lastRenderedPageBreak/>
         <w:t>Amélioration des vues, répartition du code</w:t>
       </w:r>
     </w:p>
@@ -1536,6 +1664,36 @@
       <w:color w:val="4F81BD" w:themeColor="accent1"/>
     </w:rPr>
   </w:style>
+  <w:style w:type="paragraph" w:styleId="Textedebulles">
+    <w:name w:val="Balloon Text"/>
+    <w:basedOn w:val="Normal"/>
+    <w:link w:val="TextedebullesCar"/>
+    <w:uiPriority w:val="99"/>
+    <w:semiHidden/>
+    <w:unhideWhenUsed/>
+    <w:rsid w:val="0033019C"/>
+    <w:pPr>
+      <w:spacing w:after="0" w:line="240" w:lineRule="auto"/>
+    </w:pPr>
+    <w:rPr>
+      <w:rFonts w:ascii="Tahoma" w:hAnsi="Tahoma" w:cs="Tahoma"/>
+      <w:sz w:val="16"/>
+      <w:szCs w:val="16"/>
+    </w:rPr>
+  </w:style>
+  <w:style w:type="character" w:customStyle="1" w:styleId="TextedebullesCar">
+    <w:name w:val="Texte de bulles Car"/>
+    <w:basedOn w:val="Policepardfaut"/>
+    <w:link w:val="Textedebulles"/>
+    <w:uiPriority w:val="99"/>
+    <w:semiHidden/>
+    <w:rsid w:val="0033019C"/>
+    <w:rPr>
+      <w:rFonts w:ascii="Tahoma" w:hAnsi="Tahoma" w:cs="Tahoma"/>
+      <w:sz w:val="16"/>
+      <w:szCs w:val="16"/>
+    </w:rPr>
+  </w:style>
 </w:styles>
 </file>
 

</xml_diff>